<commit_message>
Finish work on problem 2 of the report from Week5
</commit_message>
<xml_diff>
--- a/LabReports/Week5/Report/EXP2.docx
+++ b/LabReports/Week5/Report/EXP2.docx
@@ -10768,6 +10768,21 @@
     </w:p>
     <w:p>
       <w:pPr>
+        <w:rPr>
+          <w:sz w:val="24"/>
+          <w:szCs w:val="24"/>
+        </w:rPr>
+      </w:pPr>
+      <w:r>
+        <w:rPr>
+          <w:sz w:val="24"/>
+          <w:szCs w:val="24"/>
+        </w:rPr>
+        <w:br w:type="page"/>
+      </w:r>
+    </w:p>
+    <w:p>
+      <w:pPr>
         <w:pStyle w:val="ListParagraph"/>
         <w:rPr>
           <w:sz w:val="24"/>
@@ -10993,6 +11008,77 @@
     </w:p>
     <w:p>
       <w:pPr>
+        <w:ind w:left="360"/>
+        <w:jc w:val="center"/>
+        <w:rPr>
+          <w:sz w:val="24"/>
+          <w:szCs w:val="24"/>
+        </w:rPr>
+      </w:pPr>
+      <w:r>
+        <w:rPr>
+          <w:noProof/>
+        </w:rPr>
+        <w:drawing>
+          <wp:inline distT="0" distB="0" distL="0" distR="0" wp14:anchorId="6972C3E7" wp14:editId="6A78EF71">
+            <wp:extent cx="5328376" cy="6149947"/>
+            <wp:effectExtent l="0" t="0" r="5715" b="0"/>
+            <wp:docPr id="1989649142" name="Picture 1" descr="A diagram of a computer circuit&#10;&#10;Description automatically generated"/>
+            <wp:cNvGraphicFramePr>
+              <a:graphicFrameLocks xmlns:a="http://schemas.openxmlformats.org/drawingml/2006/main" noChangeAspect="1"/>
+            </wp:cNvGraphicFramePr>
+            <a:graphic xmlns:a="http://schemas.openxmlformats.org/drawingml/2006/main">
+              <a:graphicData uri="http://schemas.openxmlformats.org/drawingml/2006/picture">
+                <pic:pic xmlns:pic="http://schemas.openxmlformats.org/drawingml/2006/picture">
+                  <pic:nvPicPr>
+                    <pic:cNvPr id="1989649142" name="Picture 1" descr="A diagram of a computer circuit&#10;&#10;Description automatically generated"/>
+                    <pic:cNvPicPr/>
+                  </pic:nvPicPr>
+                  <pic:blipFill>
+                    <a:blip r:embed="rId15">
+                      <a:extLst>
+                        <a:ext uri="{28A0092B-C50C-407E-A947-70E740481C1C}">
+                          <a14:useLocalDpi xmlns:a14="http://schemas.microsoft.com/office/drawing/2010/main" val="0"/>
+                        </a:ext>
+                      </a:extLst>
+                    </a:blip>
+                    <a:stretch>
+                      <a:fillRect/>
+                    </a:stretch>
+                  </pic:blipFill>
+                  <pic:spPr>
+                    <a:xfrm>
+                      <a:off x="0" y="0"/>
+                      <a:ext cx="5390826" cy="6222026"/>
+                    </a:xfrm>
+                    <a:prstGeom prst="rect">
+                      <a:avLst/>
+                    </a:prstGeom>
+                  </pic:spPr>
+                </pic:pic>
+              </a:graphicData>
+            </a:graphic>
+          </wp:inline>
+        </w:drawing>
+      </w:r>
+    </w:p>
+    <w:p>
+      <w:pPr>
+        <w:rPr>
+          <w:sz w:val="24"/>
+          <w:szCs w:val="24"/>
+        </w:rPr>
+      </w:pPr>
+      <w:r>
+        <w:rPr>
+          <w:sz w:val="24"/>
+          <w:szCs w:val="24"/>
+        </w:rPr>
+        <w:br w:type="page"/>
+      </w:r>
+    </w:p>
+    <w:p>
+      <w:pPr>
         <w:pStyle w:val="ListParagraph"/>
         <w:numPr>
           <w:ilvl w:val="0"/>
@@ -11009,6 +11095,7 @@
           <w:sz w:val="24"/>
           <w:szCs w:val="24"/>
         </w:rPr>
+        <w:lastRenderedPageBreak/>
         <w:t xml:space="preserve">Implement the two circuits shown in </w:t>
       </w:r>
       <w:r>
@@ -11286,7 +11373,7 @@
                     </pic:cNvPicPr>
                   </pic:nvPicPr>
                   <pic:blipFill>
-                    <a:blip r:embed="rId15">
+                    <a:blip r:embed="rId16">
                       <a:extLst>
                         <a:ext uri="{28A0092B-C50C-407E-A947-70E740481C1C}">
                           <a14:useLocalDpi xmlns:a14="http://schemas.microsoft.com/office/drawing/2010/main" val="0"/>
@@ -11520,7 +11607,6 @@
                 <w:sz w:val="28"/>
                 <w:szCs w:val="28"/>
               </w:rPr>
-              <w:lastRenderedPageBreak/>
               <w:t>0</w:t>
             </w:r>
           </w:p>

</xml_diff>

<commit_message>
Finish work on problem 3 from the report from Week5
</commit_message>
<xml_diff>
--- a/LabReports/Week5/Report/EXP2.docx
+++ b/LabReports/Week5/Report/EXP2.docx
@@ -11668,6 +11668,13 @@
                 <w:szCs w:val="28"/>
               </w:rPr>
             </w:pPr>
+            <w:r>
+              <w:rPr>
+                <w:sz w:val="28"/>
+                <w:szCs w:val="28"/>
+              </w:rPr>
+              <w:t>1</w:t>
+            </w:r>
           </w:p>
         </w:tc>
         <w:tc>
@@ -11683,6 +11690,13 @@
                 <w:szCs w:val="28"/>
               </w:rPr>
             </w:pPr>
+            <w:r>
+              <w:rPr>
+                <w:sz w:val="28"/>
+                <w:szCs w:val="28"/>
+              </w:rPr>
+              <w:t>1</w:t>
+            </w:r>
           </w:p>
         </w:tc>
       </w:tr>
@@ -11769,6 +11783,13 @@
                 <w:szCs w:val="28"/>
               </w:rPr>
             </w:pPr>
+            <w:r>
+              <w:rPr>
+                <w:sz w:val="28"/>
+                <w:szCs w:val="28"/>
+              </w:rPr>
+              <w:t>0</w:t>
+            </w:r>
           </w:p>
         </w:tc>
         <w:tc>
@@ -11784,6 +11805,13 @@
                 <w:szCs w:val="28"/>
               </w:rPr>
             </w:pPr>
+            <w:r>
+              <w:rPr>
+                <w:sz w:val="28"/>
+                <w:szCs w:val="28"/>
+              </w:rPr>
+              <w:t>0</w:t>
+            </w:r>
           </w:p>
         </w:tc>
       </w:tr>
@@ -11870,6 +11898,13 @@
                 <w:szCs w:val="28"/>
               </w:rPr>
             </w:pPr>
+            <w:r>
+              <w:rPr>
+                <w:sz w:val="28"/>
+                <w:szCs w:val="28"/>
+              </w:rPr>
+              <w:t>0</w:t>
+            </w:r>
           </w:p>
         </w:tc>
         <w:tc>
@@ -11885,6 +11920,13 @@
                 <w:szCs w:val="28"/>
               </w:rPr>
             </w:pPr>
+            <w:r>
+              <w:rPr>
+                <w:sz w:val="28"/>
+                <w:szCs w:val="28"/>
+              </w:rPr>
+              <w:t>0</w:t>
+            </w:r>
           </w:p>
         </w:tc>
       </w:tr>
@@ -11971,6 +12013,13 @@
                 <w:szCs w:val="28"/>
               </w:rPr>
             </w:pPr>
+            <w:r>
+              <w:rPr>
+                <w:sz w:val="28"/>
+                <w:szCs w:val="28"/>
+              </w:rPr>
+              <w:t>0</w:t>
+            </w:r>
           </w:p>
         </w:tc>
         <w:tc>
@@ -11986,6 +12035,13 @@
                 <w:szCs w:val="28"/>
               </w:rPr>
             </w:pPr>
+            <w:r>
+              <w:rPr>
+                <w:sz w:val="28"/>
+                <w:szCs w:val="28"/>
+              </w:rPr>
+              <w:t>0</w:t>
+            </w:r>
           </w:p>
         </w:tc>
       </w:tr>
@@ -12072,6 +12128,13 @@
                 <w:szCs w:val="28"/>
               </w:rPr>
             </w:pPr>
+            <w:r>
+              <w:rPr>
+                <w:sz w:val="28"/>
+                <w:szCs w:val="28"/>
+              </w:rPr>
+              <w:t>1</w:t>
+            </w:r>
           </w:p>
         </w:tc>
         <w:tc>
@@ -12087,6 +12150,13 @@
                 <w:szCs w:val="28"/>
               </w:rPr>
             </w:pPr>
+            <w:r>
+              <w:rPr>
+                <w:sz w:val="28"/>
+                <w:szCs w:val="28"/>
+              </w:rPr>
+              <w:t>1</w:t>
+            </w:r>
           </w:p>
         </w:tc>
       </w:tr>
@@ -12173,6 +12243,13 @@
                 <w:szCs w:val="28"/>
               </w:rPr>
             </w:pPr>
+            <w:r>
+              <w:rPr>
+                <w:sz w:val="28"/>
+                <w:szCs w:val="28"/>
+              </w:rPr>
+              <w:t>0</w:t>
+            </w:r>
           </w:p>
         </w:tc>
         <w:tc>
@@ -12188,6 +12265,13 @@
                 <w:szCs w:val="28"/>
               </w:rPr>
             </w:pPr>
+            <w:r>
+              <w:rPr>
+                <w:sz w:val="28"/>
+                <w:szCs w:val="28"/>
+              </w:rPr>
+              <w:t>0</w:t>
+            </w:r>
           </w:p>
         </w:tc>
       </w:tr>
@@ -12274,6 +12358,13 @@
                 <w:szCs w:val="28"/>
               </w:rPr>
             </w:pPr>
+            <w:r>
+              <w:rPr>
+                <w:sz w:val="28"/>
+                <w:szCs w:val="28"/>
+              </w:rPr>
+              <w:t>1</w:t>
+            </w:r>
           </w:p>
         </w:tc>
         <w:tc>
@@ -12289,6 +12380,13 @@
                 <w:szCs w:val="28"/>
               </w:rPr>
             </w:pPr>
+            <w:r>
+              <w:rPr>
+                <w:sz w:val="28"/>
+                <w:szCs w:val="28"/>
+              </w:rPr>
+              <w:t>1</w:t>
+            </w:r>
           </w:p>
         </w:tc>
       </w:tr>
@@ -12375,6 +12473,13 @@
                 <w:szCs w:val="28"/>
               </w:rPr>
             </w:pPr>
+            <w:r>
+              <w:rPr>
+                <w:sz w:val="28"/>
+                <w:szCs w:val="28"/>
+              </w:rPr>
+              <w:t>0</w:t>
+            </w:r>
           </w:p>
         </w:tc>
         <w:tc>
@@ -12390,6 +12495,13 @@
                 <w:szCs w:val="28"/>
               </w:rPr>
             </w:pPr>
+            <w:r>
+              <w:rPr>
+                <w:sz w:val="28"/>
+                <w:szCs w:val="28"/>
+              </w:rPr>
+              <w:t>0</w:t>
+            </w:r>
           </w:p>
         </w:tc>
       </w:tr>
@@ -12402,6 +12514,23 @@
           <w:lang w:bidi="ar-JO"/>
         </w:rPr>
       </w:pPr>
+    </w:p>
+    <w:p>
+      <w:pPr>
+        <w:rPr>
+          <w:sz w:val="24"/>
+          <w:szCs w:val="24"/>
+          <w:lang w:bidi="ar-JO"/>
+        </w:rPr>
+      </w:pPr>
+      <w:r>
+        <w:rPr>
+          <w:sz w:val="24"/>
+          <w:szCs w:val="24"/>
+          <w:lang w:bidi="ar-JO"/>
+        </w:rPr>
+        <w:t>The two circuits perform equivalent logic because their final table columns stay the same at the end. Meaning for the exact same outputs they provide the exact same input</w:t>
+      </w:r>
     </w:p>
     <w:sectPr>
       <w:pgSz w:w="12240" w:h="15840"/>

</xml_diff>